<commit_message>
upload tree regression and update test RMSE
</commit_message>
<xml_diff>
--- a/Project1_Requirements_2021.docx
+++ b/Project1_Requirements_2021.docx
@@ -706,7 +706,7 @@
               <w:rPr>
                 <w:rFonts w:eastAsia="Times New Roman" w:cs="Times New Roman"/>
               </w:rPr>
-              <w:t>Numeric</w:t>
+              <w:t>Factor</w:t>
             </w:r>
           </w:p>
         </w:tc>
@@ -2080,7 +2080,7 @@
           <w:color w:val="555555"/>
           <w:sz w:val="22"/>
         </w:rPr>
-        <w:t>nonparameteric.</w:t>
+        <w:t>nonparameteric</w:t>
       </w:r>
       <w:proofErr w:type="spellEnd"/>
       <w:r>
@@ -2089,7 +2089,7 @@
           <w:color w:val="555555"/>
           <w:sz w:val="22"/>
         </w:rPr>
-        <w:t xml:space="preserve">  For each of the three models, provide measures of fit</w:t>
+        <w:t>.  For each of the three models, provide measures of fit</w:t>
       </w:r>
       <w:r>
         <w:rPr>
@@ -2139,25 +2139,7 @@
           <w:color w:val="555555"/>
           <w:sz w:val="22"/>
         </w:rPr>
-        <w:t xml:space="preserve">.  This final to-do is the only point where the validation set is being used.  This is because we are truly validating our decisions that have been made using the training and test set.   It is important to do this step last when you have completed all other </w:t>
-      </w:r>
-      <w:proofErr w:type="spellStart"/>
-      <w:r>
-        <w:rPr>
-          <w:rFonts w:asciiTheme="minorHAnsi" w:hAnsiTheme="minorHAnsi" w:cstheme="minorHAnsi"/>
-          <w:color w:val="555555"/>
-          <w:sz w:val="22"/>
-        </w:rPr>
-        <w:t>tasks</w:t>
-      </w:r>
-      <w:proofErr w:type="spellEnd"/>
-      <w:r>
-        <w:rPr>
-          <w:rFonts w:asciiTheme="minorHAnsi" w:hAnsiTheme="minorHAnsi" w:cstheme="minorHAnsi"/>
-          <w:color w:val="555555"/>
-          <w:sz w:val="22"/>
-        </w:rPr>
-        <w:t>.  Do not continue to update models to get your validation ASE to be smaller.  Just report it and offer a recap of the comparison of the results suggests.  Additional insight as to why one model is better than the other, or why they are all the same is encourage.</w:t>
+        <w:t>.  This final to-do is the only point where the validation set is being used.  This is because we are truly validating our decisions that have been made using the training and test set.   It is important to do this step last when you have completed all other tasks.  Do not continue to update models to get your validation ASE to be smaller.  Just report it and offer a recap of the comparison of the results suggests.  Additional insight as to why one model is better than the other, or why they are all the same is encourage.</w:t>
       </w:r>
     </w:p>
     <w:p>
@@ -2178,23 +2160,7 @@
           <w:sz w:val="22"/>
         </w:rPr>
         <w:lastRenderedPageBreak/>
-        <w:t xml:space="preserve">Practical Consideration for Objective </w:t>
-      </w:r>
-      <w:r>
-        <w:rPr>
-          <w:rFonts w:asciiTheme="minorHAnsi" w:hAnsiTheme="minorHAnsi" w:cstheme="minorHAnsi"/>
-          <w:color w:val="555555"/>
-          <w:sz w:val="22"/>
-        </w:rPr>
-        <w:t>2</w:t>
-      </w:r>
-      <w:r>
-        <w:rPr>
-          <w:rFonts w:asciiTheme="minorHAnsi" w:hAnsiTheme="minorHAnsi" w:cstheme="minorHAnsi"/>
-          <w:color w:val="555555"/>
-          <w:sz w:val="22"/>
-        </w:rPr>
-        <w:t>:</w:t>
+        <w:t>Practical Consideration for Objective 2:</w:t>
       </w:r>
     </w:p>
     <w:p>
@@ -4109,44 +4075,7 @@
           <w:rFonts w:cstheme="minorHAnsi"/>
           <w:bCs/>
         </w:rPr>
-        <w:t xml:space="preserve">  Scope of inference?  What other data would this model be good/poor to apply to?</w:t>
-      </w:r>
-      <w:r>
-        <w:rPr>
-          <w:rFonts w:cstheme="minorHAnsi"/>
-          <w:bCs/>
-        </w:rPr>
-        <w:t xml:space="preserve">   Problems/concerns with the data or data collection</w:t>
-      </w:r>
-      <w:r>
-        <w:rPr>
-          <w:rFonts w:cstheme="minorHAnsi"/>
-          <w:bCs/>
-        </w:rPr>
-        <w:t xml:space="preserve">? What would you do if you have more time?  What else would you collect? </w:t>
-      </w:r>
-      <w:proofErr w:type="spellStart"/>
-      <w:r>
-        <w:rPr>
-          <w:rFonts w:cstheme="minorHAnsi"/>
-          <w:bCs/>
-        </w:rPr>
-        <w:t>etc</w:t>
-      </w:r>
-      <w:proofErr w:type="spellEnd"/>
-      <w:r>
-        <w:rPr>
-          <w:rFonts w:cstheme="minorHAnsi"/>
-          <w:bCs/>
-        </w:rPr>
-        <w:t>.</w:t>
-      </w:r>
-      <w:r>
-        <w:rPr>
-          <w:rFonts w:cstheme="minorHAnsi"/>
-          <w:bCs/>
-        </w:rPr>
-        <w:t xml:space="preserve">  </w:t>
+        <w:t xml:space="preserve">  Scope of inference?  What other data would this model be good/poor to apply to?   Problems/concerns with the data or data collection? What would you do if you have more time?  What else would you collect? etc.  </w:t>
       </w:r>
     </w:p>
     <w:p>

</xml_diff>